<commit_message>
laporang skripsi selesai sekitar 90%
</commit_message>
<xml_diff>
--- a/PenulisanSkripsi/BAB V.docx
+++ b/PenulisanSkripsi/BAB V.docx
@@ -1,6 +1,6 @@
 
 <file path=word/document.xml><?xml version="1.0" encoding="utf-8"?>
-<w:document xmlns:wpc="http://schemas.microsoft.com/office/word/2010/wordprocessingCanvas" xmlns:mc="http://schemas.openxmlformats.org/markup-compatibility/2006" xmlns:o="urn:schemas-microsoft-com:office:office" xmlns:r="http://schemas.openxmlformats.org/officeDocument/2006/relationships" xmlns:m="http://schemas.openxmlformats.org/officeDocument/2006/math" xmlns:v="urn:schemas-microsoft-com:vml" xmlns:wp14="http://schemas.microsoft.com/office/word/2010/wordprocessingDrawing" xmlns:wp="http://schemas.openxmlformats.org/drawingml/2006/wordprocessingDrawing" xmlns:w10="urn:schemas-microsoft-com:office:word" xmlns:w="http://schemas.openxmlformats.org/wordprocessingml/2006/main" xmlns:w14="http://schemas.microsoft.com/office/word/2010/wordml" xmlns:wpg="http://schemas.microsoft.com/office/word/2010/wordprocessingGroup" xmlns:wpi="http://schemas.microsoft.com/office/word/2010/wordprocessingInk" xmlns:wne="http://schemas.microsoft.com/office/word/2006/wordml" xmlns:wps="http://schemas.microsoft.com/office/word/2010/wordprocessingShape" mc:Ignorable="w14 wp14">
+<w:document xmlns:ve="http://schemas.openxmlformats.org/markup-compatibility/2006" xmlns:o="urn:schemas-microsoft-com:office:office" xmlns:r="http://schemas.openxmlformats.org/officeDocument/2006/relationships" xmlns:m="http://schemas.openxmlformats.org/officeDocument/2006/math" xmlns:v="urn:schemas-microsoft-com:vml" xmlns:wp="http://schemas.openxmlformats.org/drawingml/2006/wordprocessingDrawing" xmlns:w10="urn:schemas-microsoft-com:office:word" xmlns:w="http://schemas.openxmlformats.org/wordprocessingml/2006/main" xmlns:wne="http://schemas.microsoft.com/office/word/2006/wordml">
   <w:body>
     <w:p>
       <w:pPr>
@@ -95,11 +95,36 @@
       <w:r>
         <w:rPr>
           <w:rFonts w:ascii="Times New Roman" w:hAnsi="Times New Roman" w:cs="Times New Roman"/>
+          <w:sz w:val="24"/>
+          <w:szCs w:val="24"/>
+        </w:rPr>
+        <w:t xml:space="preserve">Aplikasi Pengelolaan Mata Kuliah Teknik Informatika Berbasis </w:t>
+      </w:r>
+      <w:r>
+        <w:rPr>
+          <w:rFonts w:ascii="Times New Roman" w:hAnsi="Times New Roman" w:cs="Times New Roman"/>
           <w:i/>
           <w:sz w:val="24"/>
           <w:szCs w:val="24"/>
         </w:rPr>
-        <w:t>Aplikasi Doa Rosario dan Jalan Salib Berbasis Android,</w:t>
+        <w:t>Client Server</w:t>
+      </w:r>
+      <w:r>
+        <w:rPr>
+          <w:rFonts w:ascii="Times New Roman" w:hAnsi="Times New Roman" w:cs="Times New Roman"/>
+          <w:sz w:val="24"/>
+          <w:szCs w:val="24"/>
+        </w:rPr>
+        <w:t xml:space="preserve"> Pada STMIK Palangkaraya</w:t>
+      </w:r>
+      <w:r>
+        <w:rPr>
+          <w:rFonts w:ascii="Times New Roman" w:hAnsi="Times New Roman" w:cs="Times New Roman"/>
+          <w:i/>
+          <w:sz w:val="24"/>
+          <w:szCs w:val="24"/>
+        </w:rPr>
+        <w:t>,</w:t>
       </w:r>
       <w:r>
         <w:rPr>
@@ -159,7 +184,7 @@
           <w:sz w:val="24"/>
           <w:szCs w:val="24"/>
         </w:rPr>
-        <w:t>yang tidak memerlukan koneksi internet (</w:t>
+        <w:t xml:space="preserve">berbasis </w:t>
       </w:r>
       <w:r>
         <w:rPr>
@@ -168,55 +193,140 @@
           <w:sz w:val="24"/>
           <w:szCs w:val="24"/>
         </w:rPr>
-        <w:t>offline</w:t>
-      </w:r>
-      <w:r>
-        <w:rPr>
-          <w:rFonts w:ascii="Times New Roman" w:hAnsi="Times New Roman" w:cs="Times New Roman"/>
-          <w:sz w:val="24"/>
-          <w:szCs w:val="24"/>
-        </w:rPr>
-        <w:t>),</w:t>
-      </w:r>
-      <w:r>
-        <w:rPr>
-          <w:rFonts w:ascii="Times New Roman" w:hAnsi="Times New Roman" w:cs="Times New Roman"/>
-          <w:sz w:val="24"/>
-          <w:szCs w:val="24"/>
-        </w:rPr>
-        <w:t xml:space="preserve"> yaitu aplikasi </w:t>
-      </w:r>
-      <w:r>
-        <w:rPr>
-          <w:rFonts w:ascii="Times New Roman" w:hAnsi="Times New Roman" w:cs="Times New Roman"/>
-          <w:sz w:val="24"/>
-          <w:szCs w:val="24"/>
-        </w:rPr>
-        <w:t xml:space="preserve">Doa Rosario </w:t>
-      </w:r>
-      <w:r>
-        <w:rPr>
-          <w:rFonts w:ascii="Times New Roman" w:hAnsi="Times New Roman" w:cs="Times New Roman"/>
-          <w:sz w:val="24"/>
-          <w:szCs w:val="24"/>
-        </w:rPr>
-        <w:t xml:space="preserve">dan </w:t>
-      </w:r>
-      <w:r>
-        <w:rPr>
-          <w:rFonts w:ascii="Times New Roman" w:hAnsi="Times New Roman" w:cs="Times New Roman"/>
-          <w:sz w:val="24"/>
-          <w:szCs w:val="24"/>
-        </w:rPr>
-        <w:t xml:space="preserve">Jalan Salib </w:t>
-      </w:r>
-      <w:r>
-        <w:rPr>
-          <w:rFonts w:ascii="Times New Roman" w:hAnsi="Times New Roman" w:cs="Times New Roman"/>
-          <w:sz w:val="24"/>
-          <w:szCs w:val="24"/>
-        </w:rPr>
-        <w:t>yang dapat digunakan oleh umat katolik.</w:t>
+        <w:t>client s</w:t>
+      </w:r>
+      <w:r>
+        <w:rPr>
+          <w:rFonts w:ascii="Times New Roman" w:hAnsi="Times New Roman" w:cs="Times New Roman"/>
+          <w:i/>
+          <w:sz w:val="24"/>
+          <w:szCs w:val="24"/>
+        </w:rPr>
+        <w:t>erver</w:t>
+      </w:r>
+      <w:r>
+        <w:rPr>
+          <w:rFonts w:ascii="Times New Roman" w:hAnsi="Times New Roman" w:cs="Times New Roman"/>
+          <w:i/>
+          <w:sz w:val="24"/>
+          <w:szCs w:val="24"/>
+        </w:rPr>
+        <w:t xml:space="preserve"> </w:t>
+      </w:r>
+      <w:r>
+        <w:rPr>
+          <w:rFonts w:ascii="Times New Roman" w:hAnsi="Times New Roman" w:cs="Times New Roman"/>
+          <w:sz w:val="24"/>
+          <w:szCs w:val="24"/>
+        </w:rPr>
+        <w:t>yang memerlukan koneksi internet</w:t>
+      </w:r>
+      <w:r>
+        <w:rPr>
+          <w:rFonts w:ascii="Times New Roman" w:hAnsi="Times New Roman" w:cs="Times New Roman"/>
+          <w:sz w:val="24"/>
+          <w:szCs w:val="24"/>
+        </w:rPr>
+        <w:t xml:space="preserve"> untuk mendapatkan data dari </w:t>
+      </w:r>
+      <w:r>
+        <w:rPr>
+          <w:rFonts w:ascii="Times New Roman" w:hAnsi="Times New Roman" w:cs="Times New Roman"/>
+          <w:i/>
+          <w:sz w:val="24"/>
+          <w:szCs w:val="24"/>
+        </w:rPr>
+        <w:t>server</w:t>
+      </w:r>
+      <w:r>
+        <w:rPr>
+          <w:rFonts w:ascii="Times New Roman" w:hAnsi="Times New Roman" w:cs="Times New Roman"/>
+          <w:sz w:val="24"/>
+          <w:szCs w:val="24"/>
+        </w:rPr>
+        <w:t>,</w:t>
+      </w:r>
+      <w:r>
+        <w:rPr>
+          <w:rFonts w:ascii="Times New Roman" w:hAnsi="Times New Roman" w:cs="Times New Roman"/>
+          <w:sz w:val="24"/>
+          <w:szCs w:val="24"/>
+        </w:rPr>
+        <w:t xml:space="preserve"> yaitu </w:t>
+      </w:r>
+      <w:r>
+        <w:rPr>
+          <w:rFonts w:ascii="Times New Roman" w:hAnsi="Times New Roman" w:cs="Times New Roman"/>
+          <w:sz w:val="24"/>
+          <w:szCs w:val="24"/>
+        </w:rPr>
+        <w:t>a</w:t>
+      </w:r>
+      <w:r>
+        <w:rPr>
+          <w:rFonts w:ascii="Times New Roman" w:hAnsi="Times New Roman" w:cs="Times New Roman"/>
+          <w:sz w:val="24"/>
+          <w:szCs w:val="24"/>
+        </w:rPr>
+        <w:t xml:space="preserve">plikasi </w:t>
+      </w:r>
+      <w:r>
+        <w:rPr>
+          <w:rFonts w:ascii="Times New Roman" w:hAnsi="Times New Roman" w:cs="Times New Roman"/>
+          <w:sz w:val="24"/>
+          <w:szCs w:val="24"/>
+        </w:rPr>
+        <w:t>pengelolaan mata kuliah teknik informatika b</w:t>
+      </w:r>
+      <w:r>
+        <w:rPr>
+          <w:rFonts w:ascii="Times New Roman" w:hAnsi="Times New Roman" w:cs="Times New Roman"/>
+          <w:sz w:val="24"/>
+          <w:szCs w:val="24"/>
+        </w:rPr>
+        <w:t xml:space="preserve">erbasis </w:t>
+      </w:r>
+      <w:r>
+        <w:rPr>
+          <w:rFonts w:ascii="Times New Roman" w:hAnsi="Times New Roman" w:cs="Times New Roman"/>
+          <w:i/>
+          <w:sz w:val="24"/>
+          <w:szCs w:val="24"/>
+        </w:rPr>
+        <w:t>client s</w:t>
+      </w:r>
+      <w:r>
+        <w:rPr>
+          <w:rFonts w:ascii="Times New Roman" w:hAnsi="Times New Roman" w:cs="Times New Roman"/>
+          <w:i/>
+          <w:sz w:val="24"/>
+          <w:szCs w:val="24"/>
+        </w:rPr>
+        <w:t>erver</w:t>
+      </w:r>
+      <w:r>
+        <w:rPr>
+          <w:rFonts w:ascii="Times New Roman" w:hAnsi="Times New Roman" w:cs="Times New Roman"/>
+          <w:sz w:val="24"/>
+          <w:szCs w:val="24"/>
+        </w:rPr>
+        <w:t xml:space="preserve"> p</w:t>
+      </w:r>
+      <w:r>
+        <w:rPr>
+          <w:rFonts w:ascii="Times New Roman" w:hAnsi="Times New Roman" w:cs="Times New Roman"/>
+          <w:sz w:val="24"/>
+          <w:szCs w:val="24"/>
+        </w:rPr>
+        <w:t>ada STMIK Palangkaraya</w:t>
+      </w:r>
+      <w:r>
+        <w:rPr>
+          <w:rFonts w:ascii="Times New Roman" w:hAnsi="Times New Roman" w:cs="Times New Roman"/>
+          <w:sz w:val="24"/>
+          <w:szCs w:val="24"/>
+        </w:rPr>
+        <w:t>.</w:t>
       </w:r>
     </w:p>
     <w:p>
@@ -242,7 +352,15 @@
           <w:sz w:val="24"/>
           <w:szCs w:val="24"/>
         </w:rPr>
-        <w:t xml:space="preserve">Aplikasi Doa Rosario dan Jalan Salib dapat dijalankan minimal pada </w:t>
+        <w:t xml:space="preserve">Aplikasi </w:t>
+      </w:r>
+      <w:r>
+        <w:rPr>
+          <w:rFonts w:ascii="Times New Roman" w:hAnsi="Times New Roman" w:cs="Times New Roman"/>
+          <w:sz w:val="24"/>
+          <w:szCs w:val="24"/>
+        </w:rPr>
+        <w:t xml:space="preserve">dapat dijalankan minimal pada </w:t>
       </w:r>
       <w:r>
         <w:rPr>
@@ -310,15 +428,55 @@
           <w:sz w:val="24"/>
           <w:szCs w:val="24"/>
         </w:rPr>
-        <w:t xml:space="preserve">pengguna dalam menghafal dan memberikan kemudahan dalam melakukan </w:t>
-      </w:r>
-      <w:r>
-        <w:rPr>
-          <w:rFonts w:ascii="Times New Roman" w:hAnsi="Times New Roman" w:cs="Times New Roman"/>
-          <w:sz w:val="24"/>
-          <w:szCs w:val="24"/>
-        </w:rPr>
-        <w:t>prosesi Doa Rosario dan Jalan Salib</w:t>
+        <w:t xml:space="preserve">pengguna dalam </w:t>
+      </w:r>
+      <w:r>
+        <w:rPr>
+          <w:rFonts w:ascii="Times New Roman" w:hAnsi="Times New Roman" w:cs="Times New Roman"/>
+          <w:sz w:val="24"/>
+          <w:szCs w:val="24"/>
+        </w:rPr>
+        <w:t>mencari informasi</w:t>
+      </w:r>
+      <w:r>
+        <w:rPr>
+          <w:rFonts w:ascii="Times New Roman" w:hAnsi="Times New Roman" w:cs="Times New Roman"/>
+          <w:sz w:val="24"/>
+          <w:szCs w:val="24"/>
+        </w:rPr>
+        <w:t xml:space="preserve"> dan memberikan kemudahan dalam melakukan </w:t>
+      </w:r>
+      <w:r>
+        <w:rPr>
+          <w:rFonts w:ascii="Times New Roman" w:hAnsi="Times New Roman" w:cs="Times New Roman"/>
+          <w:sz w:val="24"/>
+          <w:szCs w:val="24"/>
+        </w:rPr>
+        <w:t>proses perkuliahan</w:t>
+      </w:r>
+      <w:r>
+        <w:rPr>
+          <w:rFonts w:ascii="Times New Roman" w:hAnsi="Times New Roman" w:cs="Times New Roman"/>
+          <w:sz w:val="24"/>
+          <w:szCs w:val="24"/>
+        </w:rPr>
+        <w:t xml:space="preserve"> </w:t>
+      </w:r>
+      <w:r>
+        <w:rPr>
+          <w:rFonts w:ascii="Times New Roman" w:hAnsi="Times New Roman" w:cs="Times New Roman"/>
+          <w:sz w:val="24"/>
+          <w:szCs w:val="24"/>
+        </w:rPr>
+        <w:t>p</w:t>
+      </w:r>
+      <w:r>
+        <w:rPr>
+          <w:rFonts w:ascii="Times New Roman" w:hAnsi="Times New Roman" w:cs="Times New Roman"/>
+          <w:sz w:val="24"/>
+          <w:szCs w:val="24"/>
+        </w:rPr>
+        <w:t>ada STMIK Palangkaraya</w:t>
       </w:r>
       <w:r>
         <w:rPr>
@@ -352,7 +510,39 @@
           <w:sz w:val="24"/>
           <w:szCs w:val="24"/>
         </w:rPr>
-        <w:t xml:space="preserve">Aplikasi Doa Rosario dan Jalan Salib ini mampu menampilkan </w:t>
+        <w:t>Aplikasi Doa Rosario dan Jalan Salib ini mampu menampilkan</w:t>
+      </w:r>
+      <w:r>
+        <w:rPr>
+          <w:rFonts w:ascii="Times New Roman" w:hAnsi="Times New Roman" w:cs="Times New Roman"/>
+          <w:sz w:val="24"/>
+          <w:szCs w:val="24"/>
+        </w:rPr>
+        <w:t xml:space="preserve"> informasi</w:t>
+      </w:r>
+      <w:r>
+        <w:rPr>
+          <w:rFonts w:ascii="Times New Roman" w:hAnsi="Times New Roman" w:cs="Times New Roman"/>
+          <w:sz w:val="24"/>
+          <w:szCs w:val="24"/>
+        </w:rPr>
+        <w:t xml:space="preserve"> </w:t>
+      </w:r>
+      <w:r>
+        <w:rPr>
+          <w:rFonts w:ascii="Times New Roman" w:hAnsi="Times New Roman" w:cs="Times New Roman"/>
+          <w:sz w:val="24"/>
+          <w:szCs w:val="24"/>
+        </w:rPr>
+        <w:t xml:space="preserve">dan </w:t>
+      </w:r>
+      <w:r>
+        <w:rPr>
+          <w:rFonts w:ascii="Times New Roman" w:hAnsi="Times New Roman" w:cs="Times New Roman"/>
+          <w:sz w:val="24"/>
+          <w:szCs w:val="24"/>
+        </w:rPr>
+        <w:t xml:space="preserve">menyimpan </w:t>
       </w:r>
       <w:r>
         <w:rPr>
@@ -361,48 +551,15 @@
           <w:sz w:val="24"/>
           <w:szCs w:val="24"/>
         </w:rPr>
-        <w:t>video</w:t>
-      </w:r>
-      <w:r>
-        <w:rPr>
-          <w:rFonts w:ascii="Times New Roman" w:hAnsi="Times New Roman" w:cs="Times New Roman"/>
-          <w:sz w:val="24"/>
-          <w:szCs w:val="24"/>
-        </w:rPr>
-        <w:t xml:space="preserve">, membaca teks dengan </w:t>
-      </w:r>
-      <w:r>
-        <w:rPr>
-          <w:rFonts w:ascii="Times New Roman" w:hAnsi="Times New Roman" w:cs="Times New Roman"/>
-          <w:i/>
-          <w:sz w:val="24"/>
-          <w:szCs w:val="24"/>
-        </w:rPr>
-        <w:t>teks to speech</w:t>
-      </w:r>
-      <w:r>
-        <w:rPr>
-          <w:rFonts w:ascii="Times New Roman" w:hAnsi="Times New Roman" w:cs="Times New Roman"/>
-          <w:sz w:val="24"/>
-          <w:szCs w:val="24"/>
-        </w:rPr>
-        <w:t xml:space="preserve">, </w:t>
-      </w:r>
-      <w:r>
-        <w:rPr>
-          <w:rFonts w:ascii="Times New Roman" w:hAnsi="Times New Roman" w:cs="Times New Roman"/>
-          <w:sz w:val="24"/>
-          <w:szCs w:val="24"/>
-        </w:rPr>
-        <w:t>dan di</w:t>
-      </w:r>
-      <w:r>
-        <w:rPr>
-          <w:rFonts w:ascii="Times New Roman" w:hAnsi="Times New Roman" w:cs="Times New Roman"/>
-          <w:sz w:val="24"/>
-          <w:szCs w:val="24"/>
-        </w:rPr>
-        <w:t>iringi dengan instrumen pada saat membuka doa.</w:t>
+        <w:t>file</w:t>
+      </w:r>
+      <w:r>
+        <w:rPr>
+          <w:rFonts w:ascii="Times New Roman" w:hAnsi="Times New Roman" w:cs="Times New Roman"/>
+          <w:sz w:val="24"/>
+          <w:szCs w:val="24"/>
+        </w:rPr>
+        <w:t>.</w:t>
       </w:r>
     </w:p>
     <w:p>
@@ -432,11 +589,68 @@
       <w:r>
         <w:rPr>
           <w:rFonts w:ascii="Times New Roman" w:hAnsi="Times New Roman" w:cs="Times New Roman"/>
+          <w:sz w:val="24"/>
+          <w:szCs w:val="24"/>
+        </w:rPr>
+        <w:t>a</w:t>
+      </w:r>
+      <w:r>
+        <w:rPr>
+          <w:rFonts w:ascii="Times New Roman" w:hAnsi="Times New Roman" w:cs="Times New Roman"/>
+          <w:sz w:val="24"/>
+          <w:szCs w:val="24"/>
+        </w:rPr>
+        <w:t xml:space="preserve">plikasi </w:t>
+      </w:r>
+      <w:r>
+        <w:rPr>
+          <w:rFonts w:ascii="Times New Roman" w:hAnsi="Times New Roman" w:cs="Times New Roman"/>
+          <w:sz w:val="24"/>
+          <w:szCs w:val="24"/>
+        </w:rPr>
+        <w:t>pengelolaan mata kuliah teknik informatika b</w:t>
+      </w:r>
+      <w:r>
+        <w:rPr>
+          <w:rFonts w:ascii="Times New Roman" w:hAnsi="Times New Roman" w:cs="Times New Roman"/>
+          <w:sz w:val="24"/>
+          <w:szCs w:val="24"/>
+        </w:rPr>
+        <w:t xml:space="preserve">erbasis </w:t>
+      </w:r>
+      <w:r>
+        <w:rPr>
+          <w:rFonts w:ascii="Times New Roman" w:hAnsi="Times New Roman" w:cs="Times New Roman"/>
           <w:i/>
           <w:sz w:val="24"/>
           <w:szCs w:val="24"/>
         </w:rPr>
-        <w:t>Aplikasi Doa Rosario dan Jalan Salib</w:t>
+        <w:t>client s</w:t>
+      </w:r>
+      <w:r>
+        <w:rPr>
+          <w:rFonts w:ascii="Times New Roman" w:hAnsi="Times New Roman" w:cs="Times New Roman"/>
+          <w:i/>
+          <w:sz w:val="24"/>
+          <w:szCs w:val="24"/>
+        </w:rPr>
+        <w:t>erver</w:t>
+      </w:r>
+      <w:r>
+        <w:rPr>
+          <w:rFonts w:ascii="Times New Roman" w:hAnsi="Times New Roman" w:cs="Times New Roman"/>
+          <w:sz w:val="24"/>
+          <w:szCs w:val="24"/>
+        </w:rPr>
+        <w:t xml:space="preserve"> p</w:t>
+      </w:r>
+      <w:r>
+        <w:rPr>
+          <w:rFonts w:ascii="Times New Roman" w:hAnsi="Times New Roman" w:cs="Times New Roman"/>
+          <w:sz w:val="24"/>
+          <w:szCs w:val="24"/>
+        </w:rPr>
+        <w:t>ada STMIK Palangkaraya</w:t>
       </w:r>
       <w:r>
         <w:rPr>
@@ -563,7 +777,6 @@
           <w:sz w:val="24"/>
           <w:szCs w:val="24"/>
         </w:rPr>
-        <w:lastRenderedPageBreak/>
         <w:t>Saran</w:t>
       </w:r>
     </w:p>
@@ -611,24 +824,100 @@
           <w:sz w:val="24"/>
           <w:szCs w:val="24"/>
         </w:rPr>
-        <w:t xml:space="preserve">Pengembang dapat memvisualisasikan urutan perisitiwa atau prosesi yang ada dalam </w:t>
-      </w:r>
-      <w:r>
-        <w:rPr>
-          <w:rFonts w:ascii="Times New Roman" w:hAnsi="Times New Roman" w:cs="Times New Roman"/>
-          <w:sz w:val="24"/>
-          <w:szCs w:val="24"/>
-        </w:rPr>
-        <w:t xml:space="preserve">Jalan Salib </w:t>
-      </w:r>
-      <w:r>
-        <w:rPr>
-          <w:rFonts w:ascii="Times New Roman" w:hAnsi="Times New Roman" w:cs="Times New Roman"/>
-          <w:sz w:val="24"/>
-          <w:szCs w:val="24"/>
-        </w:rPr>
-        <w:t>kedalam bentuk multimedia.</w:t>
-      </w:r>
+        <w:t xml:space="preserve">Pengembang dapat menambahkan </w:t>
+      </w:r>
+      <w:r>
+        <w:rPr>
+          <w:rFonts w:ascii="Times New Roman" w:hAnsi="Times New Roman" w:cs="Times New Roman"/>
+          <w:sz w:val="24"/>
+          <w:szCs w:val="24"/>
+        </w:rPr>
+        <w:t>fitur - fitur</w:t>
+      </w:r>
+      <w:r>
+        <w:rPr>
+          <w:rFonts w:ascii="Times New Roman" w:hAnsi="Times New Roman" w:cs="Times New Roman"/>
+          <w:sz w:val="24"/>
+          <w:szCs w:val="24"/>
+        </w:rPr>
+        <w:t xml:space="preserve"> lain yang ada dalam </w:t>
+      </w:r>
+      <w:r>
+        <w:rPr>
+          <w:rFonts w:ascii="Times New Roman" w:hAnsi="Times New Roman" w:cs="Times New Roman"/>
+          <w:sz w:val="24"/>
+          <w:szCs w:val="24"/>
+        </w:rPr>
+        <w:t>a</w:t>
+      </w:r>
+      <w:r>
+        <w:rPr>
+          <w:rFonts w:ascii="Times New Roman" w:hAnsi="Times New Roman" w:cs="Times New Roman"/>
+          <w:sz w:val="24"/>
+          <w:szCs w:val="24"/>
+        </w:rPr>
+        <w:t xml:space="preserve">plikasi </w:t>
+      </w:r>
+      <w:r>
+        <w:rPr>
+          <w:rFonts w:ascii="Times New Roman" w:hAnsi="Times New Roman" w:cs="Times New Roman"/>
+          <w:sz w:val="24"/>
+          <w:szCs w:val="24"/>
+        </w:rPr>
+        <w:t>pengelolaan mata kuliah teknik informatika b</w:t>
+      </w:r>
+      <w:r>
+        <w:rPr>
+          <w:rFonts w:ascii="Times New Roman" w:hAnsi="Times New Roman" w:cs="Times New Roman"/>
+          <w:sz w:val="24"/>
+          <w:szCs w:val="24"/>
+        </w:rPr>
+        <w:t xml:space="preserve">erbasis </w:t>
+      </w:r>
+      <w:r>
+        <w:rPr>
+          <w:rFonts w:ascii="Times New Roman" w:hAnsi="Times New Roman" w:cs="Times New Roman"/>
+          <w:i/>
+          <w:sz w:val="24"/>
+          <w:szCs w:val="24"/>
+        </w:rPr>
+        <w:t>client s</w:t>
+      </w:r>
+      <w:r>
+        <w:rPr>
+          <w:rFonts w:ascii="Times New Roman" w:hAnsi="Times New Roman" w:cs="Times New Roman"/>
+          <w:i/>
+          <w:sz w:val="24"/>
+          <w:szCs w:val="24"/>
+        </w:rPr>
+        <w:t>erver</w:t>
+      </w:r>
+      <w:r>
+        <w:rPr>
+          <w:rFonts w:ascii="Times New Roman" w:hAnsi="Times New Roman" w:cs="Times New Roman"/>
+          <w:sz w:val="24"/>
+          <w:szCs w:val="24"/>
+        </w:rPr>
+        <w:t xml:space="preserve"> p</w:t>
+      </w:r>
+      <w:r>
+        <w:rPr>
+          <w:rFonts w:ascii="Times New Roman" w:hAnsi="Times New Roman" w:cs="Times New Roman"/>
+          <w:sz w:val="24"/>
+          <w:szCs w:val="24"/>
+        </w:rPr>
+        <w:t>ada STMIK Palangkaraya</w:t>
+      </w:r>
+      <w:r>
+        <w:rPr>
+          <w:rFonts w:ascii="Times New Roman" w:hAnsi="Times New Roman" w:cs="Times New Roman"/>
+          <w:sz w:val="24"/>
+          <w:szCs w:val="24"/>
+        </w:rPr>
+        <w:t>.</w:t>
+      </w:r>
+      <w:bookmarkStart w:id="0" w:name="_GoBack"/>
+      <w:bookmarkEnd w:id="0"/>
     </w:p>
     <w:p>
       <w:pPr>
@@ -653,43 +942,81 @@
           <w:sz w:val="24"/>
           <w:szCs w:val="24"/>
         </w:rPr>
-        <w:t>Pengembang dapat menambahkan doa-doa lain yang ada dalam agama katolik selain Doa Rosario dan Jalan Salib.</w:t>
-      </w:r>
-      <w:bookmarkStart w:id="0" w:name="_GoBack"/>
-      <w:bookmarkEnd w:id="0"/>
-    </w:p>
-    <w:p>
-      <w:pPr>
-        <w:pStyle w:val="NoSpacing"/>
-        <w:numPr>
-          <w:ilvl w:val="0"/>
-          <w:numId w:val="5"/>
-        </w:numPr>
-        <w:spacing w:line="480" w:lineRule="auto"/>
-        <w:ind w:left="709" w:hanging="283"/>
-        <w:jc w:val="both"/>
-        <w:rPr>
-          <w:rFonts w:ascii="Times New Roman" w:hAnsi="Times New Roman" w:cs="Times New Roman"/>
-          <w:b/>
-          <w:sz w:val="24"/>
-          <w:szCs w:val="24"/>
-        </w:rPr>
-      </w:pPr>
-      <w:r>
-        <w:rPr>
-          <w:rFonts w:ascii="Times New Roman" w:hAnsi="Times New Roman" w:cs="Times New Roman"/>
-          <w:sz w:val="24"/>
-          <w:szCs w:val="24"/>
-        </w:rPr>
-        <w:t>Aplikasi Doa Rosario dan Jalan Salib</w:t>
-      </w:r>
-      <w:r>
-        <w:rPr>
-          <w:rFonts w:ascii="Times New Roman" w:hAnsi="Times New Roman" w:cs="Times New Roman"/>
-          <w:sz w:val="24"/>
-          <w:szCs w:val="24"/>
-        </w:rPr>
-        <w:t xml:space="preserve"> dapat</w:t>
+        <w:t>a</w:t>
+      </w:r>
+      <w:r>
+        <w:rPr>
+          <w:rFonts w:ascii="Times New Roman" w:hAnsi="Times New Roman" w:cs="Times New Roman"/>
+          <w:sz w:val="24"/>
+          <w:szCs w:val="24"/>
+        </w:rPr>
+        <w:t xml:space="preserve">plikasi </w:t>
+      </w:r>
+      <w:r>
+        <w:rPr>
+          <w:rFonts w:ascii="Times New Roman" w:hAnsi="Times New Roman" w:cs="Times New Roman"/>
+          <w:sz w:val="24"/>
+          <w:szCs w:val="24"/>
+        </w:rPr>
+        <w:t>pengelolaan mata kuliah teknik informatika b</w:t>
+      </w:r>
+      <w:r>
+        <w:rPr>
+          <w:rFonts w:ascii="Times New Roman" w:hAnsi="Times New Roman" w:cs="Times New Roman"/>
+          <w:sz w:val="24"/>
+          <w:szCs w:val="24"/>
+        </w:rPr>
+        <w:t xml:space="preserve">erbasis </w:t>
+      </w:r>
+      <w:r>
+        <w:rPr>
+          <w:rFonts w:ascii="Times New Roman" w:hAnsi="Times New Roman" w:cs="Times New Roman"/>
+          <w:i/>
+          <w:sz w:val="24"/>
+          <w:szCs w:val="24"/>
+        </w:rPr>
+        <w:t>client s</w:t>
+      </w:r>
+      <w:r>
+        <w:rPr>
+          <w:rFonts w:ascii="Times New Roman" w:hAnsi="Times New Roman" w:cs="Times New Roman"/>
+          <w:i/>
+          <w:sz w:val="24"/>
+          <w:szCs w:val="24"/>
+        </w:rPr>
+        <w:t>erver</w:t>
+      </w:r>
+      <w:r>
+        <w:rPr>
+          <w:rFonts w:ascii="Times New Roman" w:hAnsi="Times New Roman" w:cs="Times New Roman"/>
+          <w:sz w:val="24"/>
+          <w:szCs w:val="24"/>
+        </w:rPr>
+        <w:t xml:space="preserve"> p</w:t>
+      </w:r>
+      <w:r>
+        <w:rPr>
+          <w:rFonts w:ascii="Times New Roman" w:hAnsi="Times New Roman" w:cs="Times New Roman"/>
+          <w:sz w:val="24"/>
+          <w:szCs w:val="24"/>
+        </w:rPr>
+        <w:t>ada STMIK Palangkaraya</w:t>
+      </w:r>
+      <w:r>
+        <w:rPr>
+          <w:rFonts w:ascii="Times New Roman" w:hAnsi="Times New Roman" w:cs="Times New Roman"/>
+          <w:sz w:val="24"/>
+          <w:szCs w:val="24"/>
+        </w:rPr>
+        <w:t xml:space="preserve"> </w:t>
+      </w:r>
+      <w:r>
+        <w:rPr>
+          <w:rFonts w:ascii="Times New Roman" w:hAnsi="Times New Roman" w:cs="Times New Roman"/>
+          <w:sz w:val="24"/>
+          <w:szCs w:val="24"/>
+        </w:rPr>
+        <w:t>dapat</w:t>
       </w:r>
       <w:r>
         <w:rPr>
@@ -705,7 +1032,23 @@
           <w:sz w:val="24"/>
           <w:szCs w:val="24"/>
         </w:rPr>
-        <w:t>untuk liturgi dan warta jemaat di dalam gereja.</w:t>
+        <w:t xml:space="preserve">untuk </w:t>
+      </w:r>
+      <w:r>
+        <w:rPr>
+          <w:rFonts w:ascii="Times New Roman" w:hAnsi="Times New Roman" w:cs="Times New Roman"/>
+          <w:sz w:val="24"/>
+          <w:szCs w:val="24"/>
+        </w:rPr>
+        <w:t>seluruh jurusan yang ada di STMIK Palangkaraya</w:t>
+      </w:r>
+      <w:r>
+        <w:rPr>
+          <w:rFonts w:ascii="Times New Roman" w:hAnsi="Times New Roman" w:cs="Times New Roman"/>
+          <w:sz w:val="24"/>
+          <w:szCs w:val="24"/>
+        </w:rPr>
+        <w:t>.</w:t>
       </w:r>
     </w:p>
     <w:p>
@@ -735,11 +1078,11 @@
       </w:pPr>
     </w:p>
     <w:sectPr>
-      <w:headerReference w:type="default" r:id="rId8"/>
-      <w:footerReference w:type="default" r:id="rId9"/>
+      <w:headerReference w:type="default" r:id="rId7"/>
+      <w:footerReference w:type="default" r:id="rId8"/>
       <w:pgSz w:w="11906" w:h="16838"/>
       <w:pgMar w:top="2268" w:right="1701" w:bottom="1701" w:left="2268" w:header="709" w:footer="709" w:gutter="0"/>
-      <w:pgNumType w:start="104"/>
+      <w:pgNumType w:start="186"/>
       <w:cols w:space="708"/>
       <w:docGrid w:linePitch="360"/>
     </w:sectPr>
@@ -748,8 +1091,8 @@
 </file>
 
 <file path=word/endnotes.xml><?xml version="1.0" encoding="utf-8"?>
-<w:endnotes xmlns:wpc="http://schemas.microsoft.com/office/word/2010/wordprocessingCanvas" xmlns:mc="http://schemas.openxmlformats.org/markup-compatibility/2006" xmlns:o="urn:schemas-microsoft-com:office:office" xmlns:r="http://schemas.openxmlformats.org/officeDocument/2006/relationships" xmlns:m="http://schemas.openxmlformats.org/officeDocument/2006/math" xmlns:v="urn:schemas-microsoft-com:vml" xmlns:wp14="http://schemas.microsoft.com/office/word/2010/wordprocessingDrawing" xmlns:wp="http://schemas.openxmlformats.org/drawingml/2006/wordprocessingDrawing" xmlns:w10="urn:schemas-microsoft-com:office:word" xmlns:w="http://schemas.openxmlformats.org/wordprocessingml/2006/main" xmlns:w14="http://schemas.microsoft.com/office/word/2010/wordml" xmlns:wpg="http://schemas.microsoft.com/office/word/2010/wordprocessingGroup" xmlns:wpi="http://schemas.microsoft.com/office/word/2010/wordprocessingInk" xmlns:wne="http://schemas.microsoft.com/office/word/2006/wordml" xmlns:wps="http://schemas.microsoft.com/office/word/2010/wordprocessingShape" mc:Ignorable="w14 wp14">
-  <w:endnote w:type="separator" w:id="-1">
+<w:endnotes xmlns:ve="http://schemas.openxmlformats.org/markup-compatibility/2006" xmlns:o="urn:schemas-microsoft-com:office:office" xmlns:r="http://schemas.openxmlformats.org/officeDocument/2006/relationships" xmlns:m="http://schemas.openxmlformats.org/officeDocument/2006/math" xmlns:v="urn:schemas-microsoft-com:vml" xmlns:wp="http://schemas.openxmlformats.org/drawingml/2006/wordprocessingDrawing" xmlns:w10="urn:schemas-microsoft-com:office:word" xmlns:w="http://schemas.openxmlformats.org/wordprocessingml/2006/main" xmlns:wne="http://schemas.microsoft.com/office/word/2006/wordml">
+  <w:endnote w:type="separator" w:id="0">
     <w:p>
       <w:pPr>
         <w:spacing w:after="0" w:line="240" w:lineRule="auto"/>
@@ -759,7 +1102,7 @@
       </w:r>
     </w:p>
   </w:endnote>
-  <w:endnote w:type="continuationSeparator" w:id="0">
+  <w:endnote w:type="continuationSeparator" w:id="1">
     <w:p>
       <w:pPr>
         <w:spacing w:after="0" w:line="240" w:lineRule="auto"/>
@@ -773,7 +1116,7 @@
 </file>
 
 <file path=word/footer1.xml><?xml version="1.0" encoding="utf-8"?>
-<w:ftr xmlns:wpc="http://schemas.microsoft.com/office/word/2010/wordprocessingCanvas" xmlns:mc="http://schemas.openxmlformats.org/markup-compatibility/2006" xmlns:o="urn:schemas-microsoft-com:office:office" xmlns:r="http://schemas.openxmlformats.org/officeDocument/2006/relationships" xmlns:m="http://schemas.openxmlformats.org/officeDocument/2006/math" xmlns:v="urn:schemas-microsoft-com:vml" xmlns:wp14="http://schemas.microsoft.com/office/word/2010/wordprocessingDrawing" xmlns:wp="http://schemas.openxmlformats.org/drawingml/2006/wordprocessingDrawing" xmlns:w10="urn:schemas-microsoft-com:office:word" xmlns:w="http://schemas.openxmlformats.org/wordprocessingml/2006/main" xmlns:w14="http://schemas.microsoft.com/office/word/2010/wordml" xmlns:wpg="http://schemas.microsoft.com/office/word/2010/wordprocessingGroup" xmlns:wpi="http://schemas.microsoft.com/office/word/2010/wordprocessingInk" xmlns:wne="http://schemas.microsoft.com/office/word/2006/wordml" xmlns:wps="http://schemas.microsoft.com/office/word/2010/wordprocessingShape" mc:Ignorable="w14 wp14">
+<w:ftr xmlns:ve="http://schemas.openxmlformats.org/markup-compatibility/2006" xmlns:o="urn:schemas-microsoft-com:office:office" xmlns:r="http://schemas.openxmlformats.org/officeDocument/2006/relationships" xmlns:m="http://schemas.openxmlformats.org/officeDocument/2006/math" xmlns:v="urn:schemas-microsoft-com:vml" xmlns:wp="http://schemas.openxmlformats.org/drawingml/2006/wordprocessingDrawing" xmlns:w10="urn:schemas-microsoft-com:office:word" xmlns:w="http://schemas.openxmlformats.org/wordprocessingml/2006/main" xmlns:wne="http://schemas.microsoft.com/office/word/2006/wordml">
   <w:p>
     <w:pPr>
       <w:pStyle w:val="Footer"/>
@@ -793,8 +1136,8 @@
 </file>
 
 <file path=word/footnotes.xml><?xml version="1.0" encoding="utf-8"?>
-<w:footnotes xmlns:wpc="http://schemas.microsoft.com/office/word/2010/wordprocessingCanvas" xmlns:mc="http://schemas.openxmlformats.org/markup-compatibility/2006" xmlns:o="urn:schemas-microsoft-com:office:office" xmlns:r="http://schemas.openxmlformats.org/officeDocument/2006/relationships" xmlns:m="http://schemas.openxmlformats.org/officeDocument/2006/math" xmlns:v="urn:schemas-microsoft-com:vml" xmlns:wp14="http://schemas.microsoft.com/office/word/2010/wordprocessingDrawing" xmlns:wp="http://schemas.openxmlformats.org/drawingml/2006/wordprocessingDrawing" xmlns:w10="urn:schemas-microsoft-com:office:word" xmlns:w="http://schemas.openxmlformats.org/wordprocessingml/2006/main" xmlns:w14="http://schemas.microsoft.com/office/word/2010/wordml" xmlns:wpg="http://schemas.microsoft.com/office/word/2010/wordprocessingGroup" xmlns:wpi="http://schemas.microsoft.com/office/word/2010/wordprocessingInk" xmlns:wne="http://schemas.microsoft.com/office/word/2006/wordml" xmlns:wps="http://schemas.microsoft.com/office/word/2010/wordprocessingShape" mc:Ignorable="w14 wp14">
-  <w:footnote w:type="separator" w:id="-1">
+<w:footnotes xmlns:ve="http://schemas.openxmlformats.org/markup-compatibility/2006" xmlns:o="urn:schemas-microsoft-com:office:office" xmlns:r="http://schemas.openxmlformats.org/officeDocument/2006/relationships" xmlns:m="http://schemas.openxmlformats.org/officeDocument/2006/math" xmlns:v="urn:schemas-microsoft-com:vml" xmlns:wp="http://schemas.openxmlformats.org/drawingml/2006/wordprocessingDrawing" xmlns:w10="urn:schemas-microsoft-com:office:word" xmlns:w="http://schemas.openxmlformats.org/wordprocessingml/2006/main" xmlns:wne="http://schemas.microsoft.com/office/word/2006/wordml">
+  <w:footnote w:type="separator" w:id="0">
     <w:p>
       <w:pPr>
         <w:spacing w:after="0" w:line="240" w:lineRule="auto"/>
@@ -804,7 +1147,7 @@
       </w:r>
     </w:p>
   </w:footnote>
-  <w:footnote w:type="continuationSeparator" w:id="0">
+  <w:footnote w:type="continuationSeparator" w:id="1">
     <w:p>
       <w:pPr>
         <w:spacing w:after="0" w:line="240" w:lineRule="auto"/>
@@ -818,7 +1161,7 @@
 </file>
 
 <file path=word/header1.xml><?xml version="1.0" encoding="utf-8"?>
-<w:hdr xmlns:wpc="http://schemas.microsoft.com/office/word/2010/wordprocessingCanvas" xmlns:mc="http://schemas.openxmlformats.org/markup-compatibility/2006" xmlns:o="urn:schemas-microsoft-com:office:office" xmlns:r="http://schemas.openxmlformats.org/officeDocument/2006/relationships" xmlns:m="http://schemas.openxmlformats.org/officeDocument/2006/math" xmlns:v="urn:schemas-microsoft-com:vml" xmlns:wp14="http://schemas.microsoft.com/office/word/2010/wordprocessingDrawing" xmlns:wp="http://schemas.openxmlformats.org/drawingml/2006/wordprocessingDrawing" xmlns:w10="urn:schemas-microsoft-com:office:word" xmlns:w="http://schemas.openxmlformats.org/wordprocessingml/2006/main" xmlns:w14="http://schemas.microsoft.com/office/word/2010/wordml" xmlns:wpg="http://schemas.microsoft.com/office/word/2010/wordprocessingGroup" xmlns:wpi="http://schemas.microsoft.com/office/word/2010/wordprocessingInk" xmlns:wne="http://schemas.microsoft.com/office/word/2006/wordml" xmlns:wps="http://schemas.microsoft.com/office/word/2010/wordprocessingShape" mc:Ignorable="w14 wp14">
+<w:hdr xmlns:ve="http://schemas.openxmlformats.org/markup-compatibility/2006" xmlns:o="urn:schemas-microsoft-com:office:office" xmlns:r="http://schemas.openxmlformats.org/officeDocument/2006/relationships" xmlns:m="http://schemas.openxmlformats.org/officeDocument/2006/math" xmlns:v="urn:schemas-microsoft-com:vml" xmlns:wp="http://schemas.openxmlformats.org/drawingml/2006/wordprocessingDrawing" xmlns:w10="urn:schemas-microsoft-com:office:word" xmlns:w="http://schemas.openxmlformats.org/wordprocessingml/2006/main" xmlns:wne="http://schemas.microsoft.com/office/word/2006/wordml">
   <w:sdt>
     <w:sdtPr>
       <w:rPr>
@@ -873,7 +1216,7 @@
             <w:noProof/>
             <w:sz w:val="24"/>
           </w:rPr>
-          <w:t>105</w:t>
+          <w:t>186</w:t>
         </w:r>
         <w:r>
           <w:rPr>
@@ -899,7 +1242,7 @@
 </file>
 
 <file path=word/numbering.xml><?xml version="1.0" encoding="utf-8"?>
-<w:numbering xmlns:wpc="http://schemas.microsoft.com/office/word/2010/wordprocessingCanvas" xmlns:mc="http://schemas.openxmlformats.org/markup-compatibility/2006" xmlns:o="urn:schemas-microsoft-com:office:office" xmlns:r="http://schemas.openxmlformats.org/officeDocument/2006/relationships" xmlns:m="http://schemas.openxmlformats.org/officeDocument/2006/math" xmlns:v="urn:schemas-microsoft-com:vml" xmlns:wp14="http://schemas.microsoft.com/office/word/2010/wordprocessingDrawing" xmlns:wp="http://schemas.openxmlformats.org/drawingml/2006/wordprocessingDrawing" xmlns:w10="urn:schemas-microsoft-com:office:word" xmlns:w="http://schemas.openxmlformats.org/wordprocessingml/2006/main" xmlns:w14="http://schemas.microsoft.com/office/word/2010/wordml" xmlns:wpg="http://schemas.microsoft.com/office/word/2010/wordprocessingGroup" xmlns:wpi="http://schemas.microsoft.com/office/word/2010/wordprocessingInk" xmlns:wne="http://schemas.microsoft.com/office/word/2006/wordml" xmlns:wps="http://schemas.microsoft.com/office/word/2010/wordprocessingShape" mc:Ignorable="w14 wp14">
+<w:numbering xmlns:ve="http://schemas.openxmlformats.org/markup-compatibility/2006" xmlns:o="urn:schemas-microsoft-com:office:office" xmlns:r="http://schemas.openxmlformats.org/officeDocument/2006/relationships" xmlns:m="http://schemas.openxmlformats.org/officeDocument/2006/math" xmlns:v="urn:schemas-microsoft-com:vml" xmlns:wp="http://schemas.openxmlformats.org/drawingml/2006/wordprocessingDrawing" xmlns:w10="urn:schemas-microsoft-com:office:word" xmlns:w="http://schemas.openxmlformats.org/wordprocessingml/2006/main" xmlns:wne="http://schemas.microsoft.com/office/word/2006/wordml">
   <w:abstractNum w:abstractNumId="0">
     <w:nsid w:val="248541D2"/>
     <w:multiLevelType w:val="hybridMultilevel"/>
@@ -1550,7 +1893,7 @@
 </file>
 
 <file path=word/styles.xml><?xml version="1.0" encoding="utf-8"?>
-<w:styles xmlns:mc="http://schemas.openxmlformats.org/markup-compatibility/2006" xmlns:r="http://schemas.openxmlformats.org/officeDocument/2006/relationships" xmlns:w="http://schemas.openxmlformats.org/wordprocessingml/2006/main" xmlns:w14="http://schemas.microsoft.com/office/word/2010/wordml" mc:Ignorable="w14">
+<w:styles xmlns:r="http://schemas.openxmlformats.org/officeDocument/2006/relationships" xmlns:w="http://schemas.openxmlformats.org/wordprocessingml/2006/main">
   <w:docDefaults>
     <w:rPrDefault>
       <w:rPr>
@@ -1708,6 +2051,7 @@
   <w:style w:type="paragraph" w:default="1" w:styleId="Normal">
     <w:name w:val="Normal"/>
     <w:qFormat/>
+    <w:rsid w:val="00DF05DB"/>
   </w:style>
   <w:style w:type="character" w:default="1" w:styleId="DefaultParagraphFont">
     <w:name w:val="Default Paragraph Font"/>
@@ -1720,6 +2064,7 @@
     <w:uiPriority w:val="99"/>
     <w:semiHidden/>
     <w:unhideWhenUsed/>
+    <w:qFormat/>
     <w:tblPr>
       <w:tblInd w:w="0" w:type="dxa"/>
       <w:tblCellMar>

</xml_diff>